<commit_message>
Took into account the comments
</commit_message>
<xml_diff>
--- a/1-Анализ проблемы/4-Перечень заинтересованных лиц и пользователей системы .docx
+++ b/1-Анализ проблемы/4-Перечень заинтересованных лиц и пользователей системы .docx
@@ -96,7 +96,15 @@
           <w:szCs w:val="28"/>
           <w:u w:val="single"/>
         </w:rPr>
-        <w:t>Мы выделили такие категории  заинтересованных лиц:</w:t>
+        <w:t>Было выделено</w:t>
+      </w:r>
+      <w:r>
+        <w:rPr>
+          <w:sz w:val="28"/>
+          <w:szCs w:val="28"/>
+          <w:u w:val="single"/>
+        </w:rPr>
+        <w:t xml:space="preserve"> такие категории  заинтересованных лиц:</w:t>
       </w:r>
     </w:p>
     <w:p>
@@ -111,15 +119,16 @@
           <w:b/>
           <w:sz w:val="28"/>
           <w:szCs w:val="28"/>
-        </w:rPr>
-      </w:pPr>
-      <w:r>
-        <w:rPr>
-          <w:sz w:val="28"/>
-          <w:szCs w:val="28"/>
           <w:u w:val="single"/>
         </w:rPr>
-        <w:t xml:space="preserve">Первая категория </w:t>
+      </w:pPr>
+      <w:r>
+        <w:rPr>
+          <w:sz w:val="28"/>
+          <w:szCs w:val="28"/>
+          <w:u w:val="single"/>
+        </w:rPr>
+        <w:t xml:space="preserve">Первая категория заинтересованных лиц – это </w:t>
       </w:r>
       <w:r>
         <w:rPr>
@@ -128,38 +137,14 @@
           <w:szCs w:val="28"/>
           <w:u w:val="single"/>
         </w:rPr>
-        <w:t>внешних</w:t>
-      </w:r>
-      <w:r>
-        <w:rPr>
+        <w:t>прямые</w:t>
+      </w:r>
+      <w:r>
+        <w:rPr>
+          <w:b/>
           <w:sz w:val="28"/>
           <w:szCs w:val="28"/>
           <w:u w:val="single"/>
-        </w:rPr>
-        <w:t xml:space="preserve"> заинтересованных лиц – это </w:t>
-      </w:r>
-      <w:r>
-        <w:rPr>
-          <w:b/>
-          <w:sz w:val="28"/>
-          <w:szCs w:val="28"/>
-          <w:u w:val="single"/>
-        </w:rPr>
-        <w:t>п</w:t>
-      </w:r>
-      <w:r>
-        <w:rPr>
-          <w:b/>
-          <w:sz w:val="28"/>
-          <w:szCs w:val="28"/>
-        </w:rPr>
-        <w:t>рямые</w:t>
-      </w:r>
-      <w:r>
-        <w:rPr>
-          <w:b/>
-          <w:sz w:val="28"/>
-          <w:szCs w:val="28"/>
         </w:rPr>
         <w:t xml:space="preserve"> </w:t>
       </w:r>
@@ -191,38 +176,18 @@
           <w:numId w:val="4"/>
         </w:numPr>
         <w:spacing w:before="100" w:beforeAutospacing="1" w:after="100" w:afterAutospacing="1"/>
-        <w:rPr>
-          <w:sz w:val="28"/>
-          <w:szCs w:val="28"/>
-        </w:rPr>
-      </w:pPr>
-      <w:r>
-        <w:rPr>
-          <w:sz w:val="28"/>
-          <w:szCs w:val="28"/>
-        </w:rPr>
-        <w:t xml:space="preserve">Пользователи </w:t>
-      </w:r>
-      <w:r>
-        <w:rPr>
-          <w:sz w:val="28"/>
-          <w:szCs w:val="28"/>
-        </w:rPr>
-        <w:t>–</w:t>
-      </w:r>
-      <w:r>
-        <w:rPr>
-          <w:sz w:val="28"/>
-          <w:szCs w:val="28"/>
-        </w:rPr>
-        <w:t xml:space="preserve"> </w:t>
-      </w:r>
-      <w:r>
-        <w:rPr>
-          <w:sz w:val="28"/>
-          <w:szCs w:val="28"/>
-        </w:rPr>
-        <w:t>лица, непосредственно использующие приложение для удовлетворения</w:t>
+        <w:ind w:left="1701" w:hanging="283"/>
+        <w:rPr>
+          <w:sz w:val="28"/>
+          <w:szCs w:val="28"/>
+        </w:rPr>
+      </w:pPr>
+      <w:r>
+        <w:rPr>
+          <w:sz w:val="28"/>
+          <w:szCs w:val="28"/>
+        </w:rPr>
+        <w:t>Пользователи – лица, непосредственно использующие приложение для удовлетворения</w:t>
       </w:r>
       <w:r>
         <w:rPr>
@@ -251,27 +216,27 @@
         <w:pStyle w:val="a3"/>
         <w:numPr>
           <w:ilvl w:val="0"/>
-          <w:numId w:val="6"/>
+          <w:numId w:val="15"/>
         </w:numPr>
-        <w:spacing w:before="100" w:beforeAutospacing="1" w:after="100" w:afterAutospacing="1"/>
-        <w:rPr>
-          <w:sz w:val="28"/>
-          <w:szCs w:val="28"/>
-        </w:rPr>
-      </w:pPr>
-      <w:r>
-        <w:rPr>
-          <w:sz w:val="28"/>
-          <w:szCs w:val="28"/>
-        </w:rPr>
-        <w:t>Анали</w:t>
-      </w:r>
-      <w:r>
-        <w:rPr>
-          <w:sz w:val="28"/>
-          <w:szCs w:val="28"/>
-        </w:rPr>
-        <w:t>з, на интуитивно-простом уровне, мест на соответствие требованием</w:t>
+        <w:spacing w:after="160" w:line="259" w:lineRule="auto"/>
+        <w:ind w:left="2552" w:hanging="425"/>
+        <w:rPr>
+          <w:rFonts w:eastAsia="Calibri"/>
+          <w:bCs/>
+          <w:iCs/>
+          <w:sz w:val="28"/>
+          <w:szCs w:val="28"/>
+        </w:rPr>
+      </w:pPr>
+      <w:r>
+        <w:rPr>
+          <w:rFonts w:eastAsia="Calibri"/>
+          <w:bCs/>
+          <w:iCs/>
+          <w:sz w:val="28"/>
+          <w:szCs w:val="28"/>
+        </w:rPr>
+        <w:t>Получение мнения широкого круга лиц о качестве данной услуги.</w:t>
       </w:r>
     </w:p>
     <w:p>
@@ -279,20 +244,27 @@
         <w:pStyle w:val="a3"/>
         <w:numPr>
           <w:ilvl w:val="0"/>
-          <w:numId w:val="6"/>
+          <w:numId w:val="15"/>
         </w:numPr>
-        <w:spacing w:before="100" w:beforeAutospacing="1" w:after="100" w:afterAutospacing="1"/>
-        <w:rPr>
-          <w:sz w:val="28"/>
-          <w:szCs w:val="28"/>
-        </w:rPr>
-      </w:pPr>
-      <w:r>
-        <w:rPr>
-          <w:sz w:val="28"/>
-          <w:szCs w:val="28"/>
-        </w:rPr>
-        <w:t>Сравнение с аналогами, и выделение наилучшего претендента</w:t>
+        <w:spacing w:after="160" w:line="259" w:lineRule="auto"/>
+        <w:ind w:left="2552" w:hanging="425"/>
+        <w:rPr>
+          <w:rFonts w:eastAsia="Calibri"/>
+          <w:bCs/>
+          <w:iCs/>
+          <w:sz w:val="28"/>
+          <w:szCs w:val="28"/>
+        </w:rPr>
+      </w:pPr>
+      <w:r>
+        <w:rPr>
+          <w:rFonts w:eastAsia="Calibri"/>
+          <w:bCs/>
+          <w:iCs/>
+          <w:sz w:val="28"/>
+          <w:szCs w:val="28"/>
+        </w:rPr>
+        <w:t>Экономия денежных средств.</w:t>
       </w:r>
     </w:p>
     <w:p>
@@ -300,34 +272,27 @@
         <w:pStyle w:val="a3"/>
         <w:numPr>
           <w:ilvl w:val="0"/>
-          <w:numId w:val="6"/>
+          <w:numId w:val="15"/>
         </w:numPr>
-        <w:spacing w:before="100" w:beforeAutospacing="1" w:after="100" w:afterAutospacing="1"/>
-        <w:rPr>
-          <w:sz w:val="28"/>
-          <w:szCs w:val="28"/>
-        </w:rPr>
-      </w:pPr>
-      <w:r>
-        <w:rPr>
-          <w:sz w:val="28"/>
-          <w:szCs w:val="28"/>
-        </w:rPr>
-        <w:t>Просмотр</w:t>
-      </w:r>
-      <w:r>
-        <w:rPr>
-          <w:sz w:val="28"/>
-          <w:szCs w:val="28"/>
-        </w:rPr>
-        <w:t xml:space="preserve"> субъективной оценки других пользователей</w:t>
-      </w:r>
-      <w:r>
-        <w:rPr>
-          <w:sz w:val="28"/>
-          <w:szCs w:val="28"/>
-        </w:rPr>
-        <w:t xml:space="preserve"> и возможность оставлять свою</w:t>
+        <w:spacing w:after="160" w:line="259" w:lineRule="auto"/>
+        <w:ind w:left="2552" w:hanging="425"/>
+        <w:rPr>
+          <w:rFonts w:eastAsia="Calibri"/>
+          <w:bCs/>
+          <w:iCs/>
+          <w:sz w:val="28"/>
+          <w:szCs w:val="28"/>
+        </w:rPr>
+      </w:pPr>
+      <w:r>
+        <w:rPr>
+          <w:rFonts w:eastAsia="Calibri"/>
+          <w:bCs/>
+          <w:iCs/>
+          <w:sz w:val="28"/>
+          <w:szCs w:val="28"/>
+        </w:rPr>
+        <w:t>Экономия времени.</w:t>
       </w:r>
     </w:p>
     <w:p>
@@ -335,21 +300,162 @@
         <w:pStyle w:val="a3"/>
         <w:numPr>
           <w:ilvl w:val="0"/>
-          <w:numId w:val="6"/>
+          <w:numId w:val="15"/>
         </w:numPr>
-        <w:spacing w:before="100" w:beforeAutospacing="1" w:after="100" w:afterAutospacing="1"/>
-        <w:rPr>
-          <w:sz w:val="28"/>
-          <w:szCs w:val="28"/>
-        </w:rPr>
-      </w:pPr>
-      <w:r>
-        <w:rPr>
-          <w:sz w:val="28"/>
-          <w:szCs w:val="28"/>
-        </w:rPr>
-        <w:t>Возможность коммуникации с остальными пользователями, взаимодействие с соц. сетями</w:t>
-      </w:r>
+        <w:spacing w:after="160" w:line="259" w:lineRule="auto"/>
+        <w:ind w:left="2552" w:hanging="425"/>
+        <w:rPr>
+          <w:rFonts w:eastAsia="Calibri"/>
+          <w:bCs/>
+          <w:iCs/>
+          <w:sz w:val="28"/>
+          <w:szCs w:val="28"/>
+        </w:rPr>
+      </w:pPr>
+      <w:r>
+        <w:rPr>
+          <w:rFonts w:eastAsia="Calibri"/>
+          <w:bCs/>
+          <w:iCs/>
+          <w:sz w:val="28"/>
+          <w:szCs w:val="28"/>
+        </w:rPr>
+        <w:t>Чувство уверенности</w:t>
+      </w:r>
+      <w:r>
+        <w:rPr>
+          <w:rFonts w:eastAsia="Calibri"/>
+          <w:bCs/>
+          <w:iCs/>
+          <w:sz w:val="28"/>
+          <w:szCs w:val="28"/>
+        </w:rPr>
+        <w:t xml:space="preserve">, </w:t>
+      </w:r>
+      <w:r>
+        <w:rPr>
+          <w:rFonts w:eastAsia="Calibri"/>
+          <w:bCs/>
+          <w:iCs/>
+          <w:sz w:val="28"/>
+          <w:szCs w:val="28"/>
+        </w:rPr>
+        <w:t>правоты при получении знакомых услуг в новом месте</w:t>
+      </w:r>
+      <w:r>
+        <w:rPr>
+          <w:rFonts w:eastAsia="Calibri"/>
+          <w:bCs/>
+          <w:iCs/>
+          <w:sz w:val="28"/>
+          <w:szCs w:val="28"/>
+        </w:rPr>
+        <w:t>.</w:t>
+      </w:r>
+    </w:p>
+    <w:p>
+      <w:pPr>
+        <w:pStyle w:val="a3"/>
+        <w:numPr>
+          <w:ilvl w:val="0"/>
+          <w:numId w:val="15"/>
+        </w:numPr>
+        <w:spacing w:after="160" w:line="259" w:lineRule="auto"/>
+        <w:ind w:left="2552" w:hanging="425"/>
+        <w:rPr>
+          <w:rFonts w:eastAsia="Calibri"/>
+          <w:bCs/>
+          <w:iCs/>
+          <w:sz w:val="28"/>
+          <w:szCs w:val="28"/>
+        </w:rPr>
+      </w:pPr>
+      <w:r>
+        <w:rPr>
+          <w:rFonts w:eastAsia="Calibri"/>
+          <w:bCs/>
+          <w:iCs/>
+          <w:sz w:val="28"/>
+          <w:szCs w:val="28"/>
+        </w:rPr>
+        <w:t>Значительное сокращение</w:t>
+      </w:r>
+      <w:r>
+        <w:rPr>
+          <w:rFonts w:eastAsia="Calibri"/>
+          <w:bCs/>
+          <w:iCs/>
+          <w:sz w:val="28"/>
+          <w:szCs w:val="28"/>
+        </w:rPr>
+        <w:t xml:space="preserve"> времени, необходимого для аккомодации в чужом городе</w:t>
+      </w:r>
+      <w:r>
+        <w:rPr>
+          <w:rFonts w:eastAsia="Calibri"/>
+          <w:bCs/>
+          <w:iCs/>
+          <w:sz w:val="28"/>
+          <w:szCs w:val="28"/>
+        </w:rPr>
+        <w:t>.</w:t>
+      </w:r>
+    </w:p>
+    <w:p>
+      <w:pPr>
+        <w:pStyle w:val="a3"/>
+        <w:numPr>
+          <w:ilvl w:val="0"/>
+          <w:numId w:val="15"/>
+        </w:numPr>
+        <w:spacing w:after="160" w:line="259" w:lineRule="auto"/>
+        <w:ind w:left="2552" w:hanging="425"/>
+        <w:rPr>
+          <w:rFonts w:eastAsia="Calibri"/>
+          <w:bCs/>
+          <w:iCs/>
+          <w:sz w:val="28"/>
+          <w:szCs w:val="28"/>
+        </w:rPr>
+      </w:pPr>
+      <w:r>
+        <w:rPr>
+          <w:rFonts w:eastAsia="Calibri"/>
+          <w:bCs/>
+          <w:iCs/>
+          <w:sz w:val="28"/>
+          <w:szCs w:val="28"/>
+        </w:rPr>
+        <w:t>Возможность посещать новые места, развиваться, не опасаясь за качество продукции.</w:t>
+      </w:r>
+    </w:p>
+    <w:p>
+      <w:pPr>
+        <w:pStyle w:val="a3"/>
+        <w:spacing w:after="160" w:line="259" w:lineRule="auto"/>
+        <w:ind w:left="2552"/>
+        <w:rPr>
+          <w:rFonts w:eastAsia="Calibri"/>
+          <w:bCs/>
+          <w:iCs/>
+          <w:sz w:val="28"/>
+          <w:szCs w:val="28"/>
+        </w:rPr>
+      </w:pPr>
+    </w:p>
+    <w:p>
+      <w:pPr>
+        <w:pStyle w:val="a3"/>
+        <w:spacing w:after="160" w:line="259" w:lineRule="auto"/>
+        <w:ind w:left="1776"/>
+        <w:rPr>
+          <w:rFonts w:eastAsia="Calibri"/>
+          <w:bCs/>
+          <w:iCs/>
+          <w:sz w:val="28"/>
+          <w:szCs w:val="28"/>
+        </w:rPr>
+      </w:pPr>
     </w:p>
     <w:p>
       <w:pPr>
@@ -359,18 +465,34 @@
           <w:numId w:val="8"/>
         </w:numPr>
         <w:spacing w:before="100" w:beforeAutospacing="1" w:after="100" w:afterAutospacing="1"/>
-        <w:ind w:left="1843" w:hanging="283"/>
-        <w:rPr>
-          <w:sz w:val="28"/>
-          <w:szCs w:val="28"/>
-        </w:rPr>
-      </w:pPr>
-      <w:r>
-        <w:rPr>
-          <w:sz w:val="28"/>
-          <w:szCs w:val="28"/>
-        </w:rPr>
-        <w:t>Предприниматели – лица, регистрирующие свои заведения в данном приложении для  удовлетворения следующих потребностей:</w:t>
+        <w:ind w:left="1701" w:hanging="283"/>
+        <w:rPr>
+          <w:sz w:val="28"/>
+          <w:szCs w:val="28"/>
+        </w:rPr>
+      </w:pPr>
+      <w:r>
+        <w:rPr>
+          <w:sz w:val="28"/>
+          <w:szCs w:val="28"/>
+        </w:rPr>
+        <w:t xml:space="preserve">Предприниматели – лица, </w:t>
+      </w:r>
+      <w:r>
+        <w:rPr>
+          <w:sz w:val="28"/>
+          <w:szCs w:val="28"/>
+        </w:rPr>
+        <w:t xml:space="preserve">регистрирующие свои услуги </w:t>
+      </w:r>
+      <w:bookmarkStart w:id="0" w:name="_GoBack"/>
+      <w:bookmarkEnd w:id="0"/>
+      <w:r>
+        <w:rPr>
+          <w:sz w:val="28"/>
+          <w:szCs w:val="28"/>
+        </w:rPr>
+        <w:t>в данном приложении для  удовлетворения следующих потребностей:</w:t>
       </w:r>
     </w:p>
     <w:p>
@@ -438,134 +560,17 @@
     <w:p>
       <w:pPr>
         <w:pStyle w:val="a3"/>
-        <w:numPr>
-          <w:ilvl w:val="0"/>
-          <w:numId w:val="11"/>
-        </w:numPr>
         <w:spacing w:before="100" w:beforeAutospacing="1" w:after="100" w:afterAutospacing="1"/>
-        <w:rPr>
-          <w:sz w:val="28"/>
-          <w:szCs w:val="28"/>
-        </w:rPr>
-      </w:pPr>
-      <w:r>
-        <w:rPr>
-          <w:sz w:val="28"/>
-          <w:szCs w:val="28"/>
-        </w:rPr>
-        <w:t>Вторую категорию</w:t>
-      </w:r>
-      <w:r>
-        <w:rPr>
-          <w:b/>
-          <w:sz w:val="28"/>
-          <w:szCs w:val="28"/>
-        </w:rPr>
-        <w:t xml:space="preserve"> внешних </w:t>
-      </w:r>
-      <w:r>
-        <w:rPr>
-          <w:sz w:val="28"/>
-          <w:szCs w:val="28"/>
-        </w:rPr>
-        <w:t>пользователей составляют</w:t>
-      </w:r>
-      <w:r>
-        <w:rPr>
-          <w:b/>
-          <w:sz w:val="28"/>
-          <w:szCs w:val="28"/>
-        </w:rPr>
-        <w:t xml:space="preserve"> непрямые </w:t>
-      </w:r>
-      <w:r>
-        <w:rPr>
-          <w:sz w:val="28"/>
-          <w:szCs w:val="28"/>
-        </w:rPr>
-        <w:t>пользователи, а также те</w:t>
-      </w:r>
-      <w:r>
-        <w:rPr>
-          <w:sz w:val="28"/>
-          <w:szCs w:val="28"/>
-        </w:rPr>
-        <w:t xml:space="preserve">, на кого непосредственно влияет </w:t>
-      </w:r>
-      <w:r>
-        <w:rPr>
-          <w:sz w:val="28"/>
-          <w:szCs w:val="28"/>
-        </w:rPr>
-        <w:t>бизнес сторона прое</w:t>
-      </w:r>
-      <w:r>
-        <w:rPr>
-          <w:sz w:val="28"/>
-          <w:szCs w:val="28"/>
-        </w:rPr>
-        <w:t>кта</w:t>
-      </w:r>
+        <w:ind w:left="1843"/>
+        <w:rPr>
+          <w:sz w:val="28"/>
+          <w:szCs w:val="28"/>
+          <w:u w:val="single"/>
+        </w:rPr>
+      </w:pPr>
     </w:p>
     <w:p>
       <w:pPr>
-        <w:pStyle w:val="a3"/>
-        <w:spacing w:before="100" w:beforeAutospacing="1" w:after="100" w:afterAutospacing="1"/>
-        <w:rPr>
-          <w:sz w:val="28"/>
-          <w:szCs w:val="28"/>
-        </w:rPr>
-      </w:pPr>
-    </w:p>
-    <w:p>
-      <w:pPr>
-        <w:pStyle w:val="a3"/>
-        <w:numPr>
-          <w:ilvl w:val="0"/>
-          <w:numId w:val="4"/>
-        </w:numPr>
-        <w:spacing w:before="100" w:beforeAutospacing="1" w:after="100" w:afterAutospacing="1"/>
-        <w:rPr>
-          <w:sz w:val="28"/>
-          <w:szCs w:val="28"/>
-        </w:rPr>
-      </w:pPr>
-      <w:r>
-        <w:rPr>
-          <w:sz w:val="28"/>
-          <w:szCs w:val="28"/>
-        </w:rPr>
-        <w:t>Рекламодатели - физические или юридические лица,</w:t>
-      </w:r>
-      <w:r>
-        <w:rPr>
-          <w:sz w:val="28"/>
-          <w:szCs w:val="28"/>
-        </w:rPr>
-        <w:t xml:space="preserve"> которые размещают</w:t>
-      </w:r>
-      <w:r>
-        <w:rPr>
-          <w:sz w:val="28"/>
-          <w:szCs w:val="28"/>
-        </w:rPr>
-        <w:t xml:space="preserve"> за плату свою рекламу в СМИ.</w:t>
-      </w:r>
-    </w:p>
-    <w:p>
-      <w:pPr>
-        <w:pStyle w:val="a3"/>
-        <w:spacing w:before="100" w:beforeAutospacing="1" w:after="100" w:afterAutospacing="1"/>
-        <w:ind w:left="1843"/>
-        <w:rPr>
-          <w:sz w:val="28"/>
-          <w:szCs w:val="28"/>
-          <w:u w:val="single"/>
-        </w:rPr>
-      </w:pPr>
-    </w:p>
-    <w:p>
-      <w:pPr>
         <w:spacing w:before="100" w:beforeAutospacing="1" w:after="100" w:afterAutospacing="1"/>
         <w:ind w:left="360"/>
         <w:rPr>
@@ -582,18 +587,7 @@
           <w:szCs w:val="28"/>
           <w:u w:val="single"/>
         </w:rPr>
-        <w:t>Внутренние заинтересов</w:t>
-      </w:r>
-      <w:bookmarkStart w:id="0" w:name="_GoBack"/>
-      <w:bookmarkEnd w:id="0"/>
-      <w:r>
-        <w:rPr>
-          <w:b/>
-          <w:sz w:val="28"/>
-          <w:szCs w:val="28"/>
-          <w:u w:val="single"/>
-        </w:rPr>
-        <w:t>анные стороны</w:t>
+        <w:t>Внутренние заинтересованные стороны</w:t>
       </w:r>
     </w:p>
     <w:p>
@@ -1624,6 +1618,119 @@
     </w:lvl>
   </w:abstractNum>
   <w:abstractNum w:abstractNumId="9">
+    <w:nsid w:val="4417790F"/>
+    <w:multiLevelType w:val="hybridMultilevel"/>
+    <w:tmpl w:val="F702BAB2"/>
+    <w:lvl w:ilvl="0" w:tplc="04190001">
+      <w:start w:val="1"/>
+      <w:numFmt w:val="bullet"/>
+      <w:lvlText w:val=""/>
+      <w:lvlJc w:val="left"/>
+      <w:pPr>
+        <w:ind w:left="720" w:hanging="360"/>
+      </w:pPr>
+      <w:rPr>
+        <w:rFonts w:ascii="Symbol" w:hAnsi="Symbol" w:hint="default"/>
+      </w:rPr>
+    </w:lvl>
+    <w:lvl w:ilvl="1" w:tplc="04190003" w:tentative="1">
+      <w:start w:val="1"/>
+      <w:numFmt w:val="bullet"/>
+      <w:lvlText w:val="o"/>
+      <w:lvlJc w:val="left"/>
+      <w:pPr>
+        <w:ind w:left="1440" w:hanging="360"/>
+      </w:pPr>
+      <w:rPr>
+        <w:rFonts w:ascii="Courier New" w:hAnsi="Courier New" w:cs="Courier New" w:hint="default"/>
+      </w:rPr>
+    </w:lvl>
+    <w:lvl w:ilvl="2" w:tplc="04190005" w:tentative="1">
+      <w:start w:val="1"/>
+      <w:numFmt w:val="bullet"/>
+      <w:lvlText w:val=""/>
+      <w:lvlJc w:val="left"/>
+      <w:pPr>
+        <w:ind w:left="2160" w:hanging="360"/>
+      </w:pPr>
+      <w:rPr>
+        <w:rFonts w:ascii="Wingdings" w:hAnsi="Wingdings" w:hint="default"/>
+      </w:rPr>
+    </w:lvl>
+    <w:lvl w:ilvl="3" w:tplc="04190001" w:tentative="1">
+      <w:start w:val="1"/>
+      <w:numFmt w:val="bullet"/>
+      <w:lvlText w:val=""/>
+      <w:lvlJc w:val="left"/>
+      <w:pPr>
+        <w:ind w:left="2880" w:hanging="360"/>
+      </w:pPr>
+      <w:rPr>
+        <w:rFonts w:ascii="Symbol" w:hAnsi="Symbol" w:hint="default"/>
+      </w:rPr>
+    </w:lvl>
+    <w:lvl w:ilvl="4" w:tplc="04190003" w:tentative="1">
+      <w:start w:val="1"/>
+      <w:numFmt w:val="bullet"/>
+      <w:lvlText w:val="o"/>
+      <w:lvlJc w:val="left"/>
+      <w:pPr>
+        <w:ind w:left="3600" w:hanging="360"/>
+      </w:pPr>
+      <w:rPr>
+        <w:rFonts w:ascii="Courier New" w:hAnsi="Courier New" w:cs="Courier New" w:hint="default"/>
+      </w:rPr>
+    </w:lvl>
+    <w:lvl w:ilvl="5" w:tplc="04190005" w:tentative="1">
+      <w:start w:val="1"/>
+      <w:numFmt w:val="bullet"/>
+      <w:lvlText w:val=""/>
+      <w:lvlJc w:val="left"/>
+      <w:pPr>
+        <w:ind w:left="4320" w:hanging="360"/>
+      </w:pPr>
+      <w:rPr>
+        <w:rFonts w:ascii="Wingdings" w:hAnsi="Wingdings" w:hint="default"/>
+      </w:rPr>
+    </w:lvl>
+    <w:lvl w:ilvl="6" w:tplc="04190001" w:tentative="1">
+      <w:start w:val="1"/>
+      <w:numFmt w:val="bullet"/>
+      <w:lvlText w:val=""/>
+      <w:lvlJc w:val="left"/>
+      <w:pPr>
+        <w:ind w:left="5040" w:hanging="360"/>
+      </w:pPr>
+      <w:rPr>
+        <w:rFonts w:ascii="Symbol" w:hAnsi="Symbol" w:hint="default"/>
+      </w:rPr>
+    </w:lvl>
+    <w:lvl w:ilvl="7" w:tplc="04190003" w:tentative="1">
+      <w:start w:val="1"/>
+      <w:numFmt w:val="bullet"/>
+      <w:lvlText w:val="o"/>
+      <w:lvlJc w:val="left"/>
+      <w:pPr>
+        <w:ind w:left="5760" w:hanging="360"/>
+      </w:pPr>
+      <w:rPr>
+        <w:rFonts w:ascii="Courier New" w:hAnsi="Courier New" w:cs="Courier New" w:hint="default"/>
+      </w:rPr>
+    </w:lvl>
+    <w:lvl w:ilvl="8" w:tplc="04190005" w:tentative="1">
+      <w:start w:val="1"/>
+      <w:numFmt w:val="bullet"/>
+      <w:lvlText w:val=""/>
+      <w:lvlJc w:val="left"/>
+      <w:pPr>
+        <w:ind w:left="6480" w:hanging="360"/>
+      </w:pPr>
+      <w:rPr>
+        <w:rFonts w:ascii="Wingdings" w:hAnsi="Wingdings" w:hint="default"/>
+      </w:rPr>
+    </w:lvl>
+  </w:abstractNum>
+  <w:abstractNum w:abstractNumId="10">
     <w:nsid w:val="552A6304"/>
     <w:multiLevelType w:val="hybridMultilevel"/>
     <w:tmpl w:val="B35668FE"/>
@@ -1736,7 +1843,120 @@
       </w:rPr>
     </w:lvl>
   </w:abstractNum>
-  <w:abstractNum w:abstractNumId="10">
+  <w:abstractNum w:abstractNumId="11">
+    <w:nsid w:val="5B2A14CA"/>
+    <w:multiLevelType w:val="hybridMultilevel"/>
+    <w:tmpl w:val="6D38681A"/>
+    <w:lvl w:ilvl="0" w:tplc="04190001">
+      <w:start w:val="1"/>
+      <w:numFmt w:val="bullet"/>
+      <w:lvlText w:val=""/>
+      <w:lvlJc w:val="left"/>
+      <w:pPr>
+        <w:ind w:left="720" w:hanging="360"/>
+      </w:pPr>
+      <w:rPr>
+        <w:rFonts w:ascii="Symbol" w:hAnsi="Symbol" w:hint="default"/>
+      </w:rPr>
+    </w:lvl>
+    <w:lvl w:ilvl="1" w:tplc="04190003" w:tentative="1">
+      <w:start w:val="1"/>
+      <w:numFmt w:val="bullet"/>
+      <w:lvlText w:val="o"/>
+      <w:lvlJc w:val="left"/>
+      <w:pPr>
+        <w:ind w:left="1440" w:hanging="360"/>
+      </w:pPr>
+      <w:rPr>
+        <w:rFonts w:ascii="Courier New" w:hAnsi="Courier New" w:cs="Courier New" w:hint="default"/>
+      </w:rPr>
+    </w:lvl>
+    <w:lvl w:ilvl="2" w:tplc="04190005" w:tentative="1">
+      <w:start w:val="1"/>
+      <w:numFmt w:val="bullet"/>
+      <w:lvlText w:val=""/>
+      <w:lvlJc w:val="left"/>
+      <w:pPr>
+        <w:ind w:left="2160" w:hanging="360"/>
+      </w:pPr>
+      <w:rPr>
+        <w:rFonts w:ascii="Wingdings" w:hAnsi="Wingdings" w:hint="default"/>
+      </w:rPr>
+    </w:lvl>
+    <w:lvl w:ilvl="3" w:tplc="04190001" w:tentative="1">
+      <w:start w:val="1"/>
+      <w:numFmt w:val="bullet"/>
+      <w:lvlText w:val=""/>
+      <w:lvlJc w:val="left"/>
+      <w:pPr>
+        <w:ind w:left="2880" w:hanging="360"/>
+      </w:pPr>
+      <w:rPr>
+        <w:rFonts w:ascii="Symbol" w:hAnsi="Symbol" w:hint="default"/>
+      </w:rPr>
+    </w:lvl>
+    <w:lvl w:ilvl="4" w:tplc="04190003" w:tentative="1">
+      <w:start w:val="1"/>
+      <w:numFmt w:val="bullet"/>
+      <w:lvlText w:val="o"/>
+      <w:lvlJc w:val="left"/>
+      <w:pPr>
+        <w:ind w:left="3600" w:hanging="360"/>
+      </w:pPr>
+      <w:rPr>
+        <w:rFonts w:ascii="Courier New" w:hAnsi="Courier New" w:cs="Courier New" w:hint="default"/>
+      </w:rPr>
+    </w:lvl>
+    <w:lvl w:ilvl="5" w:tplc="04190005" w:tentative="1">
+      <w:start w:val="1"/>
+      <w:numFmt w:val="bullet"/>
+      <w:lvlText w:val=""/>
+      <w:lvlJc w:val="left"/>
+      <w:pPr>
+        <w:ind w:left="4320" w:hanging="360"/>
+      </w:pPr>
+      <w:rPr>
+        <w:rFonts w:ascii="Wingdings" w:hAnsi="Wingdings" w:hint="default"/>
+      </w:rPr>
+    </w:lvl>
+    <w:lvl w:ilvl="6" w:tplc="04190001" w:tentative="1">
+      <w:start w:val="1"/>
+      <w:numFmt w:val="bullet"/>
+      <w:lvlText w:val=""/>
+      <w:lvlJc w:val="left"/>
+      <w:pPr>
+        <w:ind w:left="5040" w:hanging="360"/>
+      </w:pPr>
+      <w:rPr>
+        <w:rFonts w:ascii="Symbol" w:hAnsi="Symbol" w:hint="default"/>
+      </w:rPr>
+    </w:lvl>
+    <w:lvl w:ilvl="7" w:tplc="04190003" w:tentative="1">
+      <w:start w:val="1"/>
+      <w:numFmt w:val="bullet"/>
+      <w:lvlText w:val="o"/>
+      <w:lvlJc w:val="left"/>
+      <w:pPr>
+        <w:ind w:left="5760" w:hanging="360"/>
+      </w:pPr>
+      <w:rPr>
+        <w:rFonts w:ascii="Courier New" w:hAnsi="Courier New" w:cs="Courier New" w:hint="default"/>
+      </w:rPr>
+    </w:lvl>
+    <w:lvl w:ilvl="8" w:tplc="04190005" w:tentative="1">
+      <w:start w:val="1"/>
+      <w:numFmt w:val="bullet"/>
+      <w:lvlText w:val=""/>
+      <w:lvlJc w:val="left"/>
+      <w:pPr>
+        <w:ind w:left="6480" w:hanging="360"/>
+      </w:pPr>
+      <w:rPr>
+        <w:rFonts w:ascii="Wingdings" w:hAnsi="Wingdings" w:hint="default"/>
+      </w:rPr>
+    </w:lvl>
+  </w:abstractNum>
+  <w:abstractNum w:abstractNumId="12">
     <w:nsid w:val="5E9B2E2F"/>
     <w:multiLevelType w:val="hybridMultilevel"/>
     <w:tmpl w:val="FEFEEA10"/>
@@ -1849,7 +2069,7 @@
       </w:rPr>
     </w:lvl>
   </w:abstractNum>
-  <w:abstractNum w:abstractNumId="11">
+  <w:abstractNum w:abstractNumId="13">
     <w:nsid w:val="61F969CF"/>
     <w:multiLevelType w:val="hybridMultilevel"/>
     <w:tmpl w:val="04907A1E"/>
@@ -1962,7 +2182,7 @@
       </w:rPr>
     </w:lvl>
   </w:abstractNum>
-  <w:abstractNum w:abstractNumId="12">
+  <w:abstractNum w:abstractNumId="14">
     <w:nsid w:val="661C0710"/>
     <w:multiLevelType w:val="hybridMultilevel"/>
     <w:tmpl w:val="1FEADD34"/>
@@ -2069,6 +2289,120 @@
       <w:lvlJc w:val="left"/>
       <w:pPr>
         <w:ind w:left="6480" w:hanging="360"/>
+      </w:pPr>
+      <w:rPr>
+        <w:rFonts w:ascii="Wingdings" w:hAnsi="Wingdings" w:hint="default"/>
+      </w:rPr>
+    </w:lvl>
+  </w:abstractNum>
+  <w:abstractNum w:abstractNumId="15">
+    <w:nsid w:val="66D41A25"/>
+    <w:multiLevelType w:val="hybridMultilevel"/>
+    <w:tmpl w:val="512A4542"/>
+    <w:lvl w:ilvl="0" w:tplc="0419000D">
+      <w:start w:val="1"/>
+      <w:numFmt w:val="bullet"/>
+      <w:lvlText w:val=""/>
+      <w:lvlJc w:val="left"/>
+      <w:pPr>
+        <w:ind w:left="1776" w:hanging="360"/>
+      </w:pPr>
+      <w:rPr>
+        <w:rFonts w:ascii="Wingdings" w:hAnsi="Wingdings" w:hint="default"/>
+        <w:lang w:val="en-US"/>
+      </w:rPr>
+    </w:lvl>
+    <w:lvl w:ilvl="1" w:tplc="04190003" w:tentative="1">
+      <w:start w:val="1"/>
+      <w:numFmt w:val="bullet"/>
+      <w:lvlText w:val="o"/>
+      <w:lvlJc w:val="left"/>
+      <w:pPr>
+        <w:ind w:left="2496" w:hanging="360"/>
+      </w:pPr>
+      <w:rPr>
+        <w:rFonts w:ascii="Courier New" w:hAnsi="Courier New" w:cs="Courier New" w:hint="default"/>
+      </w:rPr>
+    </w:lvl>
+    <w:lvl w:ilvl="2" w:tplc="04190005" w:tentative="1">
+      <w:start w:val="1"/>
+      <w:numFmt w:val="bullet"/>
+      <w:lvlText w:val=""/>
+      <w:lvlJc w:val="left"/>
+      <w:pPr>
+        <w:ind w:left="3216" w:hanging="360"/>
+      </w:pPr>
+      <w:rPr>
+        <w:rFonts w:ascii="Wingdings" w:hAnsi="Wingdings" w:hint="default"/>
+      </w:rPr>
+    </w:lvl>
+    <w:lvl w:ilvl="3" w:tplc="04190001" w:tentative="1">
+      <w:start w:val="1"/>
+      <w:numFmt w:val="bullet"/>
+      <w:lvlText w:val=""/>
+      <w:lvlJc w:val="left"/>
+      <w:pPr>
+        <w:ind w:left="3936" w:hanging="360"/>
+      </w:pPr>
+      <w:rPr>
+        <w:rFonts w:ascii="Symbol" w:hAnsi="Symbol" w:hint="default"/>
+      </w:rPr>
+    </w:lvl>
+    <w:lvl w:ilvl="4" w:tplc="04190003" w:tentative="1">
+      <w:start w:val="1"/>
+      <w:numFmt w:val="bullet"/>
+      <w:lvlText w:val="o"/>
+      <w:lvlJc w:val="left"/>
+      <w:pPr>
+        <w:ind w:left="4656" w:hanging="360"/>
+      </w:pPr>
+      <w:rPr>
+        <w:rFonts w:ascii="Courier New" w:hAnsi="Courier New" w:cs="Courier New" w:hint="default"/>
+      </w:rPr>
+    </w:lvl>
+    <w:lvl w:ilvl="5" w:tplc="04190005" w:tentative="1">
+      <w:start w:val="1"/>
+      <w:numFmt w:val="bullet"/>
+      <w:lvlText w:val=""/>
+      <w:lvlJc w:val="left"/>
+      <w:pPr>
+        <w:ind w:left="5376" w:hanging="360"/>
+      </w:pPr>
+      <w:rPr>
+        <w:rFonts w:ascii="Wingdings" w:hAnsi="Wingdings" w:hint="default"/>
+      </w:rPr>
+    </w:lvl>
+    <w:lvl w:ilvl="6" w:tplc="04190001" w:tentative="1">
+      <w:start w:val="1"/>
+      <w:numFmt w:val="bullet"/>
+      <w:lvlText w:val=""/>
+      <w:lvlJc w:val="left"/>
+      <w:pPr>
+        <w:ind w:left="6096" w:hanging="360"/>
+      </w:pPr>
+      <w:rPr>
+        <w:rFonts w:ascii="Symbol" w:hAnsi="Symbol" w:hint="default"/>
+      </w:rPr>
+    </w:lvl>
+    <w:lvl w:ilvl="7" w:tplc="04190003" w:tentative="1">
+      <w:start w:val="1"/>
+      <w:numFmt w:val="bullet"/>
+      <w:lvlText w:val="o"/>
+      <w:lvlJc w:val="left"/>
+      <w:pPr>
+        <w:ind w:left="6816" w:hanging="360"/>
+      </w:pPr>
+      <w:rPr>
+        <w:rFonts w:ascii="Courier New" w:hAnsi="Courier New" w:cs="Courier New" w:hint="default"/>
+      </w:rPr>
+    </w:lvl>
+    <w:lvl w:ilvl="8" w:tplc="04190005" w:tentative="1">
+      <w:start w:val="1"/>
+      <w:numFmt w:val="bullet"/>
+      <w:lvlText w:val=""/>
+      <w:lvlJc w:val="left"/>
+      <w:pPr>
+        <w:ind w:left="7536" w:hanging="360"/>
       </w:pPr>
       <w:rPr>
         <w:rFonts w:ascii="Wingdings" w:hAnsi="Wingdings" w:hint="default"/>
@@ -2088,19 +2422,19 @@
     <w:abstractNumId w:val="4"/>
   </w:num>
   <w:num w:numId="5">
-    <w:abstractNumId w:val="9"/>
+    <w:abstractNumId w:val="10"/>
   </w:num>
   <w:num w:numId="6">
     <w:abstractNumId w:val="5"/>
   </w:num>
   <w:num w:numId="7">
-    <w:abstractNumId w:val="11"/>
+    <w:abstractNumId w:val="13"/>
   </w:num>
   <w:num w:numId="8">
-    <w:abstractNumId w:val="10"/>
+    <w:abstractNumId w:val="12"/>
   </w:num>
   <w:num w:numId="9">
-    <w:abstractNumId w:val="12"/>
+    <w:abstractNumId w:val="14"/>
   </w:num>
   <w:num w:numId="10">
     <w:abstractNumId w:val="7"/>
@@ -2113,6 +2447,15 @@
   </w:num>
   <w:num w:numId="13">
     <w:abstractNumId w:val="3"/>
+  </w:num>
+  <w:num w:numId="14">
+    <w:abstractNumId w:val="11"/>
+  </w:num>
+  <w:num w:numId="15">
+    <w:abstractNumId w:val="15"/>
+  </w:num>
+  <w:num w:numId="16">
+    <w:abstractNumId w:val="9"/>
   </w:num>
 </w:numbering>
 </file>

</xml_diff>